<commit_message>
OC, DM, SSD, UC, datamodel, sql... UC6 tildel er problematisk.
</commit_message>
<xml_diff>
--- a/Analysis/OC/FS-UC4-registerKørsel-OC.docx
+++ b/Analysis/OC/FS-UC4-registerKørsel-OC.docx
@@ -146,6 +146,15 @@
                 <w:lang w:val="da-DK"/>
               </w:rPr>
             </w:pPr>
+            <w:r>
+              <w:rPr>
+                <w:rFonts w:asciiTheme="minorHAnsi" w:hAnsiTheme="minorHAnsi"/>
+                <w:sz w:val="22"/>
+                <w:szCs w:val="22"/>
+                <w:lang w:val="da-DK"/>
+              </w:rPr>
+              <w:t xml:space="preserve">Construction </w:t>
+            </w:r>
             <w:proofErr w:type="spellStart"/>
             <w:r>
               <w:rPr>
@@ -154,7 +163,86 @@
                 <w:szCs w:val="22"/>
                 <w:lang w:val="da-DK"/>
               </w:rPr>
-              <w:t>elaboration</w:t>
+              <w:t>iteration</w:t>
+            </w:r>
+            <w:proofErr w:type="spellEnd"/>
+            <w:r>
+              <w:rPr>
+                <w:rFonts w:asciiTheme="minorHAnsi" w:hAnsiTheme="minorHAnsi"/>
+                <w:sz w:val="22"/>
+                <w:szCs w:val="22"/>
+                <w:lang w:val="da-DK"/>
+              </w:rPr>
+              <w:t xml:space="preserve"> 4 </w:t>
+            </w:r>
+            <w:proofErr w:type="spellStart"/>
+            <w:r>
+              <w:rPr>
+                <w:rFonts w:asciiTheme="minorHAnsi" w:hAnsiTheme="minorHAnsi"/>
+                <w:sz w:val="22"/>
+                <w:szCs w:val="22"/>
+                <w:lang w:val="da-DK"/>
+              </w:rPr>
+              <w:t>draft</w:t>
+            </w:r>
+            <w:proofErr w:type="spellEnd"/>
+            <w:r>
+              <w:rPr>
+                <w:rFonts w:asciiTheme="minorHAnsi" w:hAnsiTheme="minorHAnsi"/>
+                <w:sz w:val="22"/>
+                <w:szCs w:val="22"/>
+                <w:lang w:val="da-DK"/>
+              </w:rPr>
+              <w:t xml:space="preserve"> 1</w:t>
+            </w:r>
+          </w:p>
+        </w:tc>
+        <w:tc>
+          <w:tcPr>
+            <w:tcW w:w="2254" w:type="dxa"/>
+          </w:tcPr>
+          <w:p>
+            <w:pPr>
+              <w:rPr>
+                <w:rFonts w:asciiTheme="minorHAnsi" w:hAnsiTheme="minorHAnsi"/>
+                <w:sz w:val="22"/>
+                <w:szCs w:val="22"/>
+                <w:lang w:val="da-DK"/>
+              </w:rPr>
+            </w:pPr>
+            <w:r>
+              <w:rPr>
+                <w:rFonts w:asciiTheme="minorHAnsi" w:hAnsiTheme="minorHAnsi"/>
+                <w:sz w:val="22"/>
+                <w:szCs w:val="22"/>
+                <w:lang w:val="da-DK"/>
+              </w:rPr>
+              <w:t>25. maj 2016</w:t>
+            </w:r>
+          </w:p>
+        </w:tc>
+        <w:tc>
+          <w:tcPr>
+            <w:tcW w:w="2575" w:type="dxa"/>
+          </w:tcPr>
+          <w:p>
+            <w:pPr>
+              <w:rPr>
+                <w:rFonts w:asciiTheme="minorHAnsi" w:hAnsiTheme="minorHAnsi"/>
+                <w:sz w:val="22"/>
+                <w:szCs w:val="22"/>
+                <w:lang w:val="da-DK"/>
+              </w:rPr>
+            </w:pPr>
+            <w:proofErr w:type="spellStart"/>
+            <w:r>
+              <w:rPr>
+                <w:rFonts w:asciiTheme="minorHAnsi" w:hAnsiTheme="minorHAnsi"/>
+                <w:sz w:val="22"/>
+                <w:szCs w:val="22"/>
+                <w:lang w:val="da-DK"/>
+              </w:rPr>
+              <w:t>first</w:t>
             </w:r>
             <w:proofErr w:type="spellEnd"/>
             <w:r>
@@ -174,7 +262,49 @@
                 <w:szCs w:val="22"/>
                 <w:lang w:val="da-DK"/>
               </w:rPr>
-              <w:t>iteration</w:t>
+              <w:t>draft</w:t>
+            </w:r>
+            <w:proofErr w:type="spellEnd"/>
+          </w:p>
+          <w:p>
+            <w:pPr>
+              <w:rPr>
+                <w:rFonts w:asciiTheme="minorHAnsi" w:hAnsiTheme="minorHAnsi"/>
+                <w:sz w:val="22"/>
+                <w:szCs w:val="22"/>
+                <w:lang w:val="da-DK"/>
+              </w:rPr>
+            </w:pPr>
+            <w:proofErr w:type="spellStart"/>
+            <w:r>
+              <w:rPr>
+                <w:rFonts w:asciiTheme="minorHAnsi" w:hAnsiTheme="minorHAnsi"/>
+                <w:sz w:val="22"/>
+                <w:szCs w:val="22"/>
+                <w:lang w:val="da-DK"/>
+              </w:rPr>
+              <w:t>checkBruger</w:t>
+            </w:r>
+            <w:proofErr w:type="spellEnd"/>
+          </w:p>
+          <w:p>
+            <w:pPr>
+              <w:rPr>
+                <w:rFonts w:asciiTheme="minorHAnsi" w:hAnsiTheme="minorHAnsi"/>
+                <w:sz w:val="22"/>
+                <w:szCs w:val="22"/>
+                <w:lang w:val="da-DK"/>
+              </w:rPr>
+            </w:pPr>
+            <w:proofErr w:type="spellStart"/>
+            <w:r>
+              <w:rPr>
+                <w:rFonts w:asciiTheme="minorHAnsi" w:hAnsiTheme="minorHAnsi"/>
+                <w:sz w:val="22"/>
+                <w:szCs w:val="22"/>
+                <w:lang w:val="da-DK"/>
+              </w:rPr>
+              <w:t>registerKørsel</w:t>
             </w:r>
             <w:proofErr w:type="spellEnd"/>
             <w:r>
@@ -184,7 +314,16 @@
                 <w:szCs w:val="22"/>
                 <w:lang w:val="da-DK"/>
               </w:rPr>
-              <w:t xml:space="preserve"> 4</w:t>
+              <w:t xml:space="preserve"> krydsreferencer </w:t>
+            </w:r>
+            <w:r>
+              <w:rPr>
+                <w:rFonts w:asciiTheme="minorHAnsi" w:hAnsiTheme="minorHAnsi"/>
+                <w:sz w:val="22"/>
+                <w:szCs w:val="22"/>
+                <w:lang w:val="da-DK"/>
+              </w:rPr>
+              <w:t>(FS-2.1</w:t>
             </w:r>
             <w:r>
               <w:rPr>
@@ -203,174 +342,6 @@
                 <w:szCs w:val="22"/>
                 <w:lang w:val="da-DK"/>
               </w:rPr>
-              <w:t>draft</w:t>
-            </w:r>
-            <w:proofErr w:type="spellEnd"/>
-            <w:r>
-              <w:rPr>
-                <w:rFonts w:asciiTheme="minorHAnsi" w:hAnsiTheme="minorHAnsi"/>
-                <w:sz w:val="22"/>
-                <w:szCs w:val="22"/>
-                <w:lang w:val="da-DK"/>
-              </w:rPr>
-              <w:t xml:space="preserve"> 1</w:t>
-            </w:r>
-          </w:p>
-        </w:tc>
-        <w:tc>
-          <w:tcPr>
-            <w:tcW w:w="2254" w:type="dxa"/>
-          </w:tcPr>
-          <w:p>
-            <w:pPr>
-              <w:rPr>
-                <w:rFonts w:asciiTheme="minorHAnsi" w:hAnsiTheme="minorHAnsi"/>
-                <w:sz w:val="22"/>
-                <w:szCs w:val="22"/>
-                <w:lang w:val="da-DK"/>
-              </w:rPr>
-            </w:pPr>
-            <w:r>
-              <w:rPr>
-                <w:rFonts w:asciiTheme="minorHAnsi" w:hAnsiTheme="minorHAnsi"/>
-                <w:sz w:val="22"/>
-                <w:szCs w:val="22"/>
-                <w:lang w:val="da-DK"/>
-              </w:rPr>
-              <w:t>25</w:t>
-            </w:r>
-            <w:r>
-              <w:rPr>
-                <w:rFonts w:asciiTheme="minorHAnsi" w:hAnsiTheme="minorHAnsi"/>
-                <w:sz w:val="22"/>
-                <w:szCs w:val="22"/>
-                <w:lang w:val="da-DK"/>
-              </w:rPr>
-              <w:t>. maj 2016</w:t>
-            </w:r>
-          </w:p>
-        </w:tc>
-        <w:tc>
-          <w:tcPr>
-            <w:tcW w:w="2575" w:type="dxa"/>
-          </w:tcPr>
-          <w:p>
-            <w:pPr>
-              <w:rPr>
-                <w:rFonts w:asciiTheme="minorHAnsi" w:hAnsiTheme="minorHAnsi"/>
-                <w:sz w:val="22"/>
-                <w:szCs w:val="22"/>
-                <w:lang w:val="da-DK"/>
-              </w:rPr>
-            </w:pPr>
-            <w:proofErr w:type="spellStart"/>
-            <w:r>
-              <w:rPr>
-                <w:rFonts w:asciiTheme="minorHAnsi" w:hAnsiTheme="minorHAnsi"/>
-                <w:sz w:val="22"/>
-                <w:szCs w:val="22"/>
-                <w:lang w:val="da-DK"/>
-              </w:rPr>
-              <w:t>first</w:t>
-            </w:r>
-            <w:proofErr w:type="spellEnd"/>
-            <w:r>
-              <w:rPr>
-                <w:rFonts w:asciiTheme="minorHAnsi" w:hAnsiTheme="minorHAnsi"/>
-                <w:sz w:val="22"/>
-                <w:szCs w:val="22"/>
-                <w:lang w:val="da-DK"/>
-              </w:rPr>
-              <w:t xml:space="preserve"> </w:t>
-            </w:r>
-            <w:proofErr w:type="spellStart"/>
-            <w:r>
-              <w:rPr>
-                <w:rFonts w:asciiTheme="minorHAnsi" w:hAnsiTheme="minorHAnsi"/>
-                <w:sz w:val="22"/>
-                <w:szCs w:val="22"/>
-                <w:lang w:val="da-DK"/>
-              </w:rPr>
-              <w:t>draft</w:t>
-            </w:r>
-            <w:proofErr w:type="spellEnd"/>
-          </w:p>
-          <w:p>
-            <w:pPr>
-              <w:rPr>
-                <w:rFonts w:asciiTheme="minorHAnsi" w:hAnsiTheme="minorHAnsi"/>
-                <w:sz w:val="22"/>
-                <w:szCs w:val="22"/>
-                <w:lang w:val="da-DK"/>
-              </w:rPr>
-            </w:pPr>
-            <w:proofErr w:type="spellStart"/>
-            <w:r>
-              <w:rPr>
-                <w:rFonts w:asciiTheme="minorHAnsi" w:hAnsiTheme="minorHAnsi"/>
-                <w:sz w:val="22"/>
-                <w:szCs w:val="22"/>
-                <w:lang w:val="da-DK"/>
-              </w:rPr>
-              <w:t>checkBruger</w:t>
-            </w:r>
-            <w:proofErr w:type="spellEnd"/>
-          </w:p>
-          <w:p>
-            <w:pPr>
-              <w:rPr>
-                <w:rFonts w:asciiTheme="minorHAnsi" w:hAnsiTheme="minorHAnsi"/>
-                <w:sz w:val="22"/>
-                <w:szCs w:val="22"/>
-                <w:lang w:val="da-DK"/>
-              </w:rPr>
-            </w:pPr>
-            <w:proofErr w:type="spellStart"/>
-            <w:r>
-              <w:rPr>
-                <w:rFonts w:asciiTheme="minorHAnsi" w:hAnsiTheme="minorHAnsi"/>
-                <w:sz w:val="22"/>
-                <w:szCs w:val="22"/>
-                <w:lang w:val="da-DK"/>
-              </w:rPr>
-              <w:t>registerKørsel</w:t>
-            </w:r>
-            <w:proofErr w:type="spellEnd"/>
-            <w:r>
-              <w:rPr>
-                <w:rFonts w:asciiTheme="minorHAnsi" w:hAnsiTheme="minorHAnsi"/>
-                <w:sz w:val="22"/>
-                <w:szCs w:val="22"/>
-                <w:lang w:val="da-DK"/>
-              </w:rPr>
-              <w:t xml:space="preserve"> krydsreferencer </w:t>
-            </w:r>
-            <w:r>
-              <w:rPr>
-                <w:rFonts w:asciiTheme="minorHAnsi" w:hAnsiTheme="minorHAnsi"/>
-                <w:sz w:val="22"/>
-                <w:szCs w:val="22"/>
-                <w:lang w:val="da-DK"/>
-              </w:rPr>
-              <w:t>(FS-2.1</w:t>
-            </w:r>
-            <w:r>
-              <w:rPr>
-                <w:rFonts w:asciiTheme="minorHAnsi" w:hAnsiTheme="minorHAnsi"/>
-                <w:sz w:val="22"/>
-                <w:szCs w:val="22"/>
-                <w:lang w:val="da-DK"/>
-              </w:rPr>
-              <w:t xml:space="preserve"> </w:t>
-            </w:r>
-            <w:proofErr w:type="spellStart"/>
-            <w:r>
-              <w:rPr>
-                <w:rFonts w:asciiTheme="minorHAnsi" w:hAnsiTheme="minorHAnsi"/>
-                <w:sz w:val="22"/>
-                <w:szCs w:val="22"/>
-                <w:lang w:val="da-DK"/>
-              </w:rPr>
               <w:t>angivFlexturOplysninger</w:t>
             </w:r>
             <w:proofErr w:type="spellEnd"/>
@@ -473,8 +444,6 @@
             </w:pPr>
           </w:p>
         </w:tc>
-        <w:bookmarkStart w:id="0" w:name="_GoBack"/>
-        <w:bookmarkEnd w:id="0"/>
       </w:tr>
       <w:tr>
         <w:tc>
@@ -978,13 +947,7 @@
         <w:rPr>
           <w:u w:color="000000"/>
         </w:rPr>
-        <w:t>4</w:t>
-      </w:r>
-      <w:r>
-        <w:rPr>
-          <w:u w:color="000000"/>
-        </w:rPr>
-        <w:t xml:space="preserve"> :</w:t>
+        <w:t>4 :</w:t>
       </w:r>
       <w:proofErr w:type="gramEnd"/>
       <w:r>
@@ -2056,8 +2019,8 @@
       </w:pPr>
     </w:p>
     <w:sectPr>
-      <w:headerReference w:type="default" r:id="rId5"/>
-      <w:footerReference w:type="default" r:id="rId6"/>
+      <w:headerReference w:type="default" r:id="rId7"/>
+      <w:footerReference w:type="default" r:id="rId8"/>
       <w:pgSz w:w="11906" w:h="16838"/>
       <w:pgMar w:top="1134" w:right="1134" w:bottom="1134" w:left="1134" w:header="709" w:footer="850" w:gutter="0"/>
       <w:cols w:space="708"/>
@@ -2066,10 +2029,48 @@
 </w:document>
 </file>
 
+<file path=word/endnotes.xml><?xml version="1.0" encoding="utf-8"?>
+<w:endnotes xmlns:wpc="http://schemas.microsoft.com/office/word/2010/wordprocessingCanvas" xmlns:cx="http://schemas.microsoft.com/office/drawing/2014/chartex" xmlns:cx1="http://schemas.microsoft.com/office/drawing/2015/9/8/chartex" xmlns:mc="http://schemas.openxmlformats.org/markup-compatibility/2006" xmlns:o="urn:schemas-microsoft-com:office:office" xmlns:r="http://schemas.openxmlformats.org/officeDocument/2006/relationships" xmlns:m="http://schemas.openxmlformats.org/officeDocument/2006/math" xmlns:v="urn:schemas-microsoft-com:vml" xmlns:wp14="http://schemas.microsoft.com/office/word/2010/wordprocessingDrawing" xmlns:wp="http://schemas.openxmlformats.org/drawingml/2006/wordprocessingDrawing" xmlns:w10="urn:schemas-microsoft-com:office:word" xmlns:w="http://schemas.openxmlformats.org/wordprocessingml/2006/main" xmlns:w14="http://schemas.microsoft.com/office/word/2010/wordml" xmlns:w15="http://schemas.microsoft.com/office/word/2012/wordml" xmlns:w16se="http://schemas.microsoft.com/office/word/2015/wordml/symex" xmlns:wpg="http://schemas.microsoft.com/office/word/2010/wordprocessingGroup" xmlns:wpi="http://schemas.microsoft.com/office/word/2010/wordprocessingInk" xmlns:wne="http://schemas.microsoft.com/office/word/2006/wordml" xmlns:wps="http://schemas.microsoft.com/office/word/2010/wordprocessingShape" mc:Ignorable="w14 w15 w16se wp14">
+  <w:endnote w:type="separator" w:id="-1">
+    <w:p>
+      <w:r>
+        <w:separator/>
+      </w:r>
+    </w:p>
+  </w:endnote>
+  <w:endnote w:type="continuationSeparator" w:id="0">
+    <w:p>
+      <w:r>
+        <w:continuationSeparator/>
+      </w:r>
+    </w:p>
+  </w:endnote>
+</w:endnotes>
+</file>
+
 <file path=word/footer1.xml><?xml version="1.0" encoding="utf-8"?>
 <w:ftr xmlns:wpc="http://schemas.microsoft.com/office/word/2010/wordprocessingCanvas" xmlns:cx="http://schemas.microsoft.com/office/drawing/2014/chartex" xmlns:cx1="http://schemas.microsoft.com/office/drawing/2015/9/8/chartex" xmlns:mc="http://schemas.openxmlformats.org/markup-compatibility/2006" xmlns:o="urn:schemas-microsoft-com:office:office" xmlns:r="http://schemas.openxmlformats.org/officeDocument/2006/relationships" xmlns:m="http://schemas.openxmlformats.org/officeDocument/2006/math" xmlns:v="urn:schemas-microsoft-com:vml" xmlns:wp14="http://schemas.microsoft.com/office/word/2010/wordprocessingDrawing" xmlns:wp="http://schemas.openxmlformats.org/drawingml/2006/wordprocessingDrawing" xmlns:w10="urn:schemas-microsoft-com:office:word" xmlns:w="http://schemas.openxmlformats.org/wordprocessingml/2006/main" xmlns:w14="http://schemas.microsoft.com/office/word/2010/wordml" xmlns:w15="http://schemas.microsoft.com/office/word/2012/wordml" xmlns:w16se="http://schemas.microsoft.com/office/word/2015/wordml/symex" xmlns:wpg="http://schemas.microsoft.com/office/word/2010/wordprocessingGroup" xmlns:wpi="http://schemas.microsoft.com/office/word/2010/wordprocessingInk" xmlns:wne="http://schemas.microsoft.com/office/word/2006/wordml" xmlns:wps="http://schemas.microsoft.com/office/word/2010/wordprocessingShape" mc:Ignorable="w14 w15 w16se wp14">
   <w:p/>
 </w:ftr>
+</file>
+
+<file path=word/footnotes.xml><?xml version="1.0" encoding="utf-8"?>
+<w:footnotes xmlns:wpc="http://schemas.microsoft.com/office/word/2010/wordprocessingCanvas" xmlns:cx="http://schemas.microsoft.com/office/drawing/2014/chartex" xmlns:cx1="http://schemas.microsoft.com/office/drawing/2015/9/8/chartex" xmlns:mc="http://schemas.openxmlformats.org/markup-compatibility/2006" xmlns:o="urn:schemas-microsoft-com:office:office" xmlns:r="http://schemas.openxmlformats.org/officeDocument/2006/relationships" xmlns:m="http://schemas.openxmlformats.org/officeDocument/2006/math" xmlns:v="urn:schemas-microsoft-com:vml" xmlns:wp14="http://schemas.microsoft.com/office/word/2010/wordprocessingDrawing" xmlns:wp="http://schemas.openxmlformats.org/drawingml/2006/wordprocessingDrawing" xmlns:w10="urn:schemas-microsoft-com:office:word" xmlns:w="http://schemas.openxmlformats.org/wordprocessingml/2006/main" xmlns:w14="http://schemas.microsoft.com/office/word/2010/wordml" xmlns:w15="http://schemas.microsoft.com/office/word/2012/wordml" xmlns:w16se="http://schemas.microsoft.com/office/word/2015/wordml/symex" xmlns:wpg="http://schemas.microsoft.com/office/word/2010/wordprocessingGroup" xmlns:wpi="http://schemas.microsoft.com/office/word/2010/wordprocessingInk" xmlns:wne="http://schemas.microsoft.com/office/word/2006/wordml" xmlns:wps="http://schemas.microsoft.com/office/word/2010/wordprocessingShape" mc:Ignorable="w14 w15 w16se wp14">
+  <w:footnote w:type="separator" w:id="-1">
+    <w:p>
+      <w:r>
+        <w:separator/>
+      </w:r>
+    </w:p>
+  </w:footnote>
+  <w:footnote w:type="continuationSeparator" w:id="0">
+    <w:p>
+      <w:r>
+        <w:continuationSeparator/>
+      </w:r>
+    </w:p>
+  </w:footnote>
+</w:footnotes>
 </file>
 
 <file path=word/header1.xml><?xml version="1.0" encoding="utf-8"?>

</xml_diff>